<commit_message>
added release plans and slides
</commit_message>
<xml_diff>
--- a/Documents or Deliverables/Draw a Piece Release Plan.docx
+++ b/Documents or Deliverables/Draw a Piece Release Plan.docx
@@ -38,412 +38,559 @@
         </w:rPr>
         <w:t xml:space="preserve">We mostly use this document to steer our sprints the direction we saw fit. </w:t>
       </w:r>
+    </w:p>
+    <w:p>
+      <w:pPr>
+        <w:spacing w:line="480" w:lineRule="auto"/>
+        <w:rPr>
+          <w:rFonts w:ascii="Times New Roman" w:hAnsi="Times New Roman" w:cs="Times New Roman"/>
+          <w:sz w:val="24"/>
+          <w:szCs w:val="24"/>
+        </w:rPr>
+      </w:pPr>
+      <w:r>
+        <w:rPr>
+          <w:rFonts w:ascii="Times New Roman" w:hAnsi="Times New Roman" w:cs="Times New Roman"/>
+          <w:sz w:val="24"/>
+          <w:szCs w:val="24"/>
+        </w:rPr>
+        <w:t xml:space="preserve">The points are associated with how much time we spend on each task. 3-4 meaning really time consuming tasks, 2pts meaning task that seem to be doable but could have unforeseen problems, and 1 pts for straight forward tasks. </w:t>
+      </w:r>
+    </w:p>
+    <w:p>
+      <w:pPr>
+        <w:spacing w:line="480" w:lineRule="auto"/>
+        <w:rPr>
+          <w:rFonts w:ascii="Times New Roman" w:hAnsi="Times New Roman" w:cs="Times New Roman"/>
+          <w:sz w:val="24"/>
+          <w:szCs w:val="24"/>
+        </w:rPr>
+      </w:pPr>
+      <w:r>
+        <w:rPr>
+          <w:rFonts w:ascii="Times New Roman" w:hAnsi="Times New Roman" w:cs="Times New Roman"/>
+          <w:sz w:val="24"/>
+          <w:szCs w:val="24"/>
+        </w:rPr>
+        <w:t>Priority User Stories:</w:t>
+      </w:r>
+    </w:p>
+    <w:p>
+      <w:pPr>
+        <w:pStyle w:val="ListParagraph"/>
+        <w:numPr>
+          <w:ilvl w:val="0"/>
+          <w:numId w:val="1"/>
+        </w:numPr>
+        <w:spacing w:line="480" w:lineRule="auto"/>
+        <w:rPr>
+          <w:rFonts w:ascii="Times New Roman" w:hAnsi="Times New Roman" w:cs="Times New Roman"/>
+          <w:sz w:val="24"/>
+          <w:szCs w:val="24"/>
+        </w:rPr>
+      </w:pPr>
+      <w:r>
+        <w:rPr>
+          <w:rFonts w:ascii="Times New Roman" w:hAnsi="Times New Roman" w:cs="Times New Roman"/>
+          <w:sz w:val="24"/>
+          <w:szCs w:val="24"/>
+        </w:rPr>
+        <w:t>Get a simple canvas working with basic drawing features.</w:t>
+      </w:r>
+      <w:r>
+        <w:rPr>
+          <w:rFonts w:ascii="Times New Roman" w:hAnsi="Times New Roman" w:cs="Times New Roman"/>
+          <w:sz w:val="24"/>
+          <w:szCs w:val="24"/>
+        </w:rPr>
+        <w:t xml:space="preserve"> 2pts</w:t>
+      </w:r>
+    </w:p>
+    <w:p>
+      <w:pPr>
+        <w:pStyle w:val="ListParagraph"/>
+        <w:numPr>
+          <w:ilvl w:val="0"/>
+          <w:numId w:val="1"/>
+        </w:numPr>
+        <w:spacing w:line="480" w:lineRule="auto"/>
+        <w:rPr>
+          <w:rFonts w:ascii="Times New Roman" w:hAnsi="Times New Roman" w:cs="Times New Roman"/>
+          <w:sz w:val="24"/>
+          <w:szCs w:val="24"/>
+        </w:rPr>
+      </w:pPr>
+      <w:r>
+        <w:rPr>
+          <w:rFonts w:ascii="Times New Roman" w:hAnsi="Times New Roman" w:cs="Times New Roman"/>
+          <w:sz w:val="24"/>
+          <w:szCs w:val="24"/>
+        </w:rPr>
+        <w:t>Setting up skeleton database code.</w:t>
+      </w:r>
+      <w:r>
+        <w:rPr>
+          <w:rFonts w:ascii="Times New Roman" w:hAnsi="Times New Roman" w:cs="Times New Roman"/>
+          <w:sz w:val="24"/>
+          <w:szCs w:val="24"/>
+        </w:rPr>
+        <w:t xml:space="preserve"> 1.5pts</w:t>
+      </w:r>
+    </w:p>
+    <w:p>
+      <w:pPr>
+        <w:pStyle w:val="ListParagraph"/>
+        <w:numPr>
+          <w:ilvl w:val="0"/>
+          <w:numId w:val="1"/>
+        </w:numPr>
+        <w:spacing w:line="480" w:lineRule="auto"/>
+        <w:rPr>
+          <w:rFonts w:ascii="Times New Roman" w:hAnsi="Times New Roman" w:cs="Times New Roman"/>
+          <w:sz w:val="24"/>
+          <w:szCs w:val="24"/>
+        </w:rPr>
+      </w:pPr>
+      <w:r>
+        <w:rPr>
+          <w:rFonts w:ascii="Times New Roman" w:hAnsi="Times New Roman" w:cs="Times New Roman"/>
+          <w:sz w:val="24"/>
+          <w:szCs w:val="24"/>
+        </w:rPr>
+        <w:t>Uploaded an Image onto the canvas.</w:t>
+      </w:r>
+      <w:r>
+        <w:rPr>
+          <w:rFonts w:ascii="Times New Roman" w:hAnsi="Times New Roman" w:cs="Times New Roman"/>
+          <w:sz w:val="24"/>
+          <w:szCs w:val="24"/>
+        </w:rPr>
+        <w:t xml:space="preserve"> 2pts</w:t>
+      </w:r>
+    </w:p>
+    <w:p>
+      <w:pPr>
+        <w:pStyle w:val="ListParagraph"/>
+        <w:numPr>
+          <w:ilvl w:val="0"/>
+          <w:numId w:val="1"/>
+        </w:numPr>
+        <w:spacing w:line="480" w:lineRule="auto"/>
+        <w:rPr>
+          <w:rFonts w:ascii="Times New Roman" w:hAnsi="Times New Roman" w:cs="Times New Roman"/>
+          <w:sz w:val="24"/>
+          <w:szCs w:val="24"/>
+        </w:rPr>
+      </w:pPr>
+      <w:r>
+        <w:rPr>
+          <w:rFonts w:ascii="Times New Roman" w:hAnsi="Times New Roman" w:cs="Times New Roman"/>
+          <w:sz w:val="24"/>
+          <w:szCs w:val="24"/>
+        </w:rPr>
+        <w:t xml:space="preserve">Be able to download the contents of the canvas. </w:t>
+      </w:r>
+      <w:r>
+        <w:rPr>
+          <w:rFonts w:ascii="Times New Roman" w:hAnsi="Times New Roman" w:cs="Times New Roman"/>
+          <w:sz w:val="24"/>
+          <w:szCs w:val="24"/>
+        </w:rPr>
+        <w:t>3pts</w:t>
+      </w:r>
+    </w:p>
+    <w:p>
+      <w:pPr>
+        <w:pStyle w:val="ListParagraph"/>
+        <w:numPr>
+          <w:ilvl w:val="0"/>
+          <w:numId w:val="1"/>
+        </w:numPr>
+        <w:spacing w:line="480" w:lineRule="auto"/>
+        <w:rPr>
+          <w:rFonts w:ascii="Times New Roman" w:hAnsi="Times New Roman" w:cs="Times New Roman"/>
+          <w:sz w:val="24"/>
+          <w:szCs w:val="24"/>
+        </w:rPr>
+      </w:pPr>
+      <w:r>
+        <w:rPr>
+          <w:rFonts w:ascii="Times New Roman" w:hAnsi="Times New Roman" w:cs="Times New Roman"/>
+          <w:sz w:val="24"/>
+          <w:szCs w:val="24"/>
+        </w:rPr>
+        <w:t>Associate pictures to projects 2pts</w:t>
+      </w:r>
+    </w:p>
+    <w:p>
+      <w:pPr>
+        <w:pStyle w:val="ListParagraph"/>
+        <w:numPr>
+          <w:ilvl w:val="0"/>
+          <w:numId w:val="1"/>
+        </w:numPr>
+        <w:spacing w:line="480" w:lineRule="auto"/>
+        <w:rPr>
+          <w:rFonts w:ascii="Times New Roman" w:hAnsi="Times New Roman" w:cs="Times New Roman"/>
+          <w:sz w:val="24"/>
+          <w:szCs w:val="24"/>
+        </w:rPr>
+      </w:pPr>
+      <w:r>
+        <w:rPr>
+          <w:rFonts w:ascii="Times New Roman" w:hAnsi="Times New Roman" w:cs="Times New Roman"/>
+          <w:sz w:val="24"/>
+          <w:szCs w:val="24"/>
+        </w:rPr>
+        <w:t>Version control and save states.</w:t>
+      </w:r>
+      <w:r>
+        <w:rPr>
+          <w:rFonts w:ascii="Times New Roman" w:hAnsi="Times New Roman" w:cs="Times New Roman"/>
+          <w:sz w:val="24"/>
+          <w:szCs w:val="24"/>
+        </w:rPr>
+        <w:t xml:space="preserve"> 3pts</w:t>
+      </w:r>
+    </w:p>
+    <w:p>
+      <w:pPr>
+        <w:pStyle w:val="ListParagraph"/>
+        <w:numPr>
+          <w:ilvl w:val="0"/>
+          <w:numId w:val="1"/>
+        </w:numPr>
+        <w:spacing w:line="480" w:lineRule="auto"/>
+        <w:rPr>
+          <w:rFonts w:ascii="Times New Roman" w:hAnsi="Times New Roman" w:cs="Times New Roman"/>
+          <w:sz w:val="24"/>
+          <w:szCs w:val="24"/>
+        </w:rPr>
+      </w:pPr>
+      <w:r>
+        <w:rPr>
+          <w:rFonts w:ascii="Times New Roman" w:hAnsi="Times New Roman" w:cs="Times New Roman"/>
+          <w:sz w:val="24"/>
+          <w:szCs w:val="24"/>
+        </w:rPr>
+        <w:t>Picture cropping to match canvas without issues.</w:t>
+      </w:r>
+      <w:r>
+        <w:rPr>
+          <w:rFonts w:ascii="Times New Roman" w:hAnsi="Times New Roman" w:cs="Times New Roman"/>
+          <w:sz w:val="24"/>
+          <w:szCs w:val="24"/>
+        </w:rPr>
+        <w:t xml:space="preserve"> 3 pts</w:t>
+      </w:r>
+    </w:p>
+    <w:p>
+      <w:pPr>
+        <w:pStyle w:val="ListParagraph"/>
+        <w:numPr>
+          <w:ilvl w:val="0"/>
+          <w:numId w:val="1"/>
+        </w:numPr>
+        <w:spacing w:line="480" w:lineRule="auto"/>
+        <w:rPr>
+          <w:rFonts w:ascii="Times New Roman" w:hAnsi="Times New Roman" w:cs="Times New Roman"/>
+          <w:sz w:val="24"/>
+          <w:szCs w:val="24"/>
+        </w:rPr>
+      </w:pPr>
+      <w:r>
+        <w:rPr>
+          <w:rFonts w:ascii="Times New Roman" w:hAnsi="Times New Roman" w:cs="Times New Roman"/>
+          <w:sz w:val="24"/>
+          <w:szCs w:val="24"/>
+        </w:rPr>
+        <w:t>A project interface which lets us access multiple canvases.</w:t>
+      </w:r>
+      <w:r>
+        <w:rPr>
+          <w:rFonts w:ascii="Times New Roman" w:hAnsi="Times New Roman" w:cs="Times New Roman"/>
+          <w:sz w:val="24"/>
+          <w:szCs w:val="24"/>
+        </w:rPr>
+        <w:t xml:space="preserve"> 3pts</w:t>
+      </w:r>
+    </w:p>
+    <w:p>
+      <w:pPr>
+        <w:pStyle w:val="ListParagraph"/>
+        <w:numPr>
+          <w:ilvl w:val="0"/>
+          <w:numId w:val="1"/>
+        </w:numPr>
+        <w:spacing w:line="480" w:lineRule="auto"/>
+        <w:rPr>
+          <w:rFonts w:ascii="Times New Roman" w:hAnsi="Times New Roman" w:cs="Times New Roman"/>
+          <w:sz w:val="24"/>
+          <w:szCs w:val="24"/>
+        </w:rPr>
+      </w:pPr>
+      <w:r>
+        <w:rPr>
+          <w:rFonts w:ascii="Times New Roman" w:hAnsi="Times New Roman" w:cs="Times New Roman"/>
+          <w:sz w:val="24"/>
+          <w:szCs w:val="24"/>
+        </w:rPr>
+        <w:t>Making sure project is properly saved through version control and save states.</w:t>
+      </w:r>
+      <w:r>
+        <w:rPr>
+          <w:rFonts w:ascii="Times New Roman" w:hAnsi="Times New Roman" w:cs="Times New Roman"/>
+          <w:sz w:val="24"/>
+          <w:szCs w:val="24"/>
+        </w:rPr>
+        <w:t xml:space="preserve"> 3pts</w:t>
+      </w:r>
+    </w:p>
+    <w:p>
+      <w:pPr>
+        <w:pStyle w:val="ListParagraph"/>
+        <w:numPr>
+          <w:ilvl w:val="0"/>
+          <w:numId w:val="1"/>
+        </w:numPr>
+        <w:spacing w:line="480" w:lineRule="auto"/>
+        <w:rPr>
+          <w:rFonts w:ascii="Times New Roman" w:hAnsi="Times New Roman" w:cs="Times New Roman"/>
+          <w:sz w:val="24"/>
+          <w:szCs w:val="24"/>
+        </w:rPr>
+      </w:pPr>
+      <w:r>
+        <w:rPr>
+          <w:rFonts w:ascii="Times New Roman" w:hAnsi="Times New Roman" w:cs="Times New Roman"/>
+          <w:sz w:val="24"/>
+          <w:szCs w:val="24"/>
+        </w:rPr>
+        <w:t>Properly associating images with the corresponding images.</w:t>
+      </w:r>
+      <w:r>
+        <w:rPr>
+          <w:rFonts w:ascii="Times New Roman" w:hAnsi="Times New Roman" w:cs="Times New Roman"/>
+          <w:sz w:val="24"/>
+          <w:szCs w:val="24"/>
+        </w:rPr>
+        <w:t xml:space="preserve"> 2 pts</w:t>
+      </w:r>
+    </w:p>
+    <w:p>
+      <w:pPr>
+        <w:pStyle w:val="ListParagraph"/>
+        <w:numPr>
+          <w:ilvl w:val="0"/>
+          <w:numId w:val="1"/>
+        </w:numPr>
+        <w:spacing w:line="480" w:lineRule="auto"/>
+        <w:rPr>
+          <w:rFonts w:ascii="Times New Roman" w:hAnsi="Times New Roman" w:cs="Times New Roman"/>
+          <w:sz w:val="24"/>
+          <w:szCs w:val="24"/>
+        </w:rPr>
+      </w:pPr>
+      <w:r>
+        <w:rPr>
+          <w:rFonts w:ascii="Times New Roman" w:hAnsi="Times New Roman" w:cs="Times New Roman"/>
+          <w:sz w:val="24"/>
+          <w:szCs w:val="24"/>
+        </w:rPr>
+        <w:t>Being able to save the project image properly with all the images stitched together.</w:t>
+      </w:r>
+      <w:r>
+        <w:rPr>
+          <w:rFonts w:ascii="Times New Roman" w:hAnsi="Times New Roman" w:cs="Times New Roman"/>
+          <w:sz w:val="24"/>
+          <w:szCs w:val="24"/>
+        </w:rPr>
+        <w:t xml:space="preserve"> 4pts</w:t>
+      </w:r>
+    </w:p>
+    <w:p>
+      <w:pPr>
+        <w:pStyle w:val="ListParagraph"/>
+        <w:numPr>
+          <w:ilvl w:val="0"/>
+          <w:numId w:val="1"/>
+        </w:numPr>
+        <w:spacing w:line="480" w:lineRule="auto"/>
+        <w:rPr>
+          <w:rFonts w:ascii="Times New Roman" w:hAnsi="Times New Roman" w:cs="Times New Roman"/>
+          <w:sz w:val="24"/>
+          <w:szCs w:val="24"/>
+        </w:rPr>
+      </w:pPr>
+      <w:r>
+        <w:rPr>
+          <w:rFonts w:ascii="Times New Roman" w:hAnsi="Times New Roman" w:cs="Times New Roman"/>
+          <w:sz w:val="24"/>
+          <w:szCs w:val="24"/>
+        </w:rPr>
+        <w:t>Private and public projects feature.</w:t>
+      </w:r>
+      <w:r>
+        <w:rPr>
+          <w:rFonts w:ascii="Times New Roman" w:hAnsi="Times New Roman" w:cs="Times New Roman"/>
+          <w:sz w:val="24"/>
+          <w:szCs w:val="24"/>
+        </w:rPr>
+        <w:t xml:space="preserve"> 2pts</w:t>
+      </w:r>
+    </w:p>
+    <w:p>
+      <w:pPr>
+        <w:spacing w:line="480" w:lineRule="auto"/>
+        <w:ind w:left="360"/>
+        <w:rPr>
+          <w:rFonts w:ascii="Times New Roman" w:hAnsi="Times New Roman" w:cs="Times New Roman"/>
+          <w:sz w:val="24"/>
+          <w:szCs w:val="24"/>
+        </w:rPr>
+      </w:pPr>
+      <w:r>
+        <w:rPr>
+          <w:rFonts w:ascii="Times New Roman" w:hAnsi="Times New Roman" w:cs="Times New Roman"/>
+          <w:sz w:val="24"/>
+          <w:szCs w:val="24"/>
+        </w:rPr>
+        <w:t>Secondary User Stories:</w:t>
+      </w:r>
+    </w:p>
+    <w:p>
+      <w:pPr>
+        <w:pStyle w:val="ListParagraph"/>
+        <w:numPr>
+          <w:ilvl w:val="0"/>
+          <w:numId w:val="2"/>
+        </w:numPr>
+        <w:spacing w:line="480" w:lineRule="auto"/>
+        <w:rPr>
+          <w:rFonts w:ascii="Times New Roman" w:hAnsi="Times New Roman" w:cs="Times New Roman"/>
+          <w:sz w:val="24"/>
+          <w:szCs w:val="24"/>
+        </w:rPr>
+      </w:pPr>
+      <w:r>
+        <w:rPr>
+          <w:rFonts w:ascii="Times New Roman" w:hAnsi="Times New Roman" w:cs="Times New Roman"/>
+          <w:sz w:val="24"/>
+          <w:szCs w:val="24"/>
+        </w:rPr>
+        <w:t>CSS s</w:t>
+      </w:r>
+      <w:r>
+        <w:rPr>
+          <w:rFonts w:ascii="Times New Roman" w:hAnsi="Times New Roman" w:cs="Times New Roman"/>
+          <w:sz w:val="24"/>
+          <w:szCs w:val="24"/>
+        </w:rPr>
+        <w:t>tyling. 1.5 pts</w:t>
+      </w:r>
+    </w:p>
+    <w:p>
+      <w:pPr>
+        <w:pStyle w:val="ListParagraph"/>
+        <w:numPr>
+          <w:ilvl w:val="0"/>
+          <w:numId w:val="2"/>
+        </w:numPr>
+        <w:spacing w:line="480" w:lineRule="auto"/>
+        <w:rPr>
+          <w:rFonts w:ascii="Times New Roman" w:hAnsi="Times New Roman" w:cs="Times New Roman"/>
+          <w:sz w:val="24"/>
+          <w:szCs w:val="24"/>
+        </w:rPr>
+      </w:pPr>
+      <w:r>
+        <w:rPr>
+          <w:rFonts w:ascii="Times New Roman" w:hAnsi="Times New Roman" w:cs="Times New Roman"/>
+          <w:sz w:val="24"/>
+          <w:szCs w:val="24"/>
+        </w:rPr>
+        <w:t>Comments section</w:t>
+      </w:r>
+      <w:r>
+        <w:rPr>
+          <w:rFonts w:ascii="Times New Roman" w:hAnsi="Times New Roman" w:cs="Times New Roman"/>
+          <w:sz w:val="24"/>
+          <w:szCs w:val="24"/>
+        </w:rPr>
+        <w:t xml:space="preserve"> 1.5pts</w:t>
+      </w:r>
+    </w:p>
+    <w:p>
+      <w:pPr>
+        <w:pStyle w:val="ListParagraph"/>
+        <w:numPr>
+          <w:ilvl w:val="0"/>
+          <w:numId w:val="2"/>
+        </w:numPr>
+        <w:spacing w:line="480" w:lineRule="auto"/>
+        <w:rPr>
+          <w:rFonts w:ascii="Times New Roman" w:hAnsi="Times New Roman" w:cs="Times New Roman"/>
+          <w:sz w:val="24"/>
+          <w:szCs w:val="24"/>
+        </w:rPr>
+      </w:pPr>
+      <w:r>
+        <w:rPr>
+          <w:rFonts w:ascii="Times New Roman" w:hAnsi="Times New Roman" w:cs="Times New Roman"/>
+          <w:sz w:val="24"/>
+          <w:szCs w:val="24"/>
+        </w:rPr>
+        <w:t>Project Thumbnails</w:t>
+      </w:r>
+      <w:r>
+        <w:rPr>
+          <w:rFonts w:ascii="Times New Roman" w:hAnsi="Times New Roman" w:cs="Times New Roman"/>
+          <w:sz w:val="24"/>
+          <w:szCs w:val="24"/>
+        </w:rPr>
+        <w:t xml:space="preserve"> 3pts</w:t>
+      </w:r>
+    </w:p>
+    <w:p>
+      <w:pPr>
+        <w:pStyle w:val="ListParagraph"/>
+        <w:numPr>
+          <w:ilvl w:val="0"/>
+          <w:numId w:val="2"/>
+        </w:numPr>
+        <w:spacing w:line="480" w:lineRule="auto"/>
+        <w:rPr>
+          <w:rFonts w:ascii="Times New Roman" w:hAnsi="Times New Roman" w:cs="Times New Roman"/>
+          <w:sz w:val="24"/>
+          <w:szCs w:val="24"/>
+        </w:rPr>
+      </w:pPr>
+      <w:r>
+        <w:rPr>
+          <w:rFonts w:ascii="Times New Roman" w:hAnsi="Times New Roman" w:cs="Times New Roman"/>
+          <w:sz w:val="24"/>
+          <w:szCs w:val="24"/>
+        </w:rPr>
+        <w:lastRenderedPageBreak/>
+        <w:t>Brush slider, color picker and Eraser.</w:t>
+      </w:r>
+      <w:r>
+        <w:rPr>
+          <w:rFonts w:ascii="Times New Roman" w:hAnsi="Times New Roman" w:cs="Times New Roman"/>
+          <w:sz w:val="24"/>
+          <w:szCs w:val="24"/>
+        </w:rPr>
+        <w:t xml:space="preserve"> 3</w:t>
+      </w:r>
       <w:bookmarkStart w:id="0" w:name="_GoBack"/>
       <w:bookmarkEnd w:id="0"/>
-    </w:p>
-    <w:p>
-      <w:pPr>
-        <w:spacing w:line="480" w:lineRule="auto"/>
-        <w:rPr>
-          <w:rFonts w:ascii="Times New Roman" w:hAnsi="Times New Roman" w:cs="Times New Roman"/>
-          <w:sz w:val="24"/>
-          <w:szCs w:val="24"/>
-        </w:rPr>
-      </w:pPr>
-      <w:r>
-        <w:rPr>
-          <w:rFonts w:ascii="Times New Roman" w:hAnsi="Times New Roman" w:cs="Times New Roman"/>
-          <w:sz w:val="24"/>
-          <w:szCs w:val="24"/>
-        </w:rPr>
-        <w:t>Priority User Stories:</w:t>
-      </w:r>
-    </w:p>
-    <w:p>
-      <w:pPr>
-        <w:pStyle w:val="ListParagraph"/>
-        <w:numPr>
-          <w:ilvl w:val="0"/>
-          <w:numId w:val="1"/>
-        </w:numPr>
-        <w:spacing w:line="480" w:lineRule="auto"/>
-        <w:rPr>
-          <w:rFonts w:ascii="Times New Roman" w:hAnsi="Times New Roman" w:cs="Times New Roman"/>
-          <w:sz w:val="24"/>
-          <w:szCs w:val="24"/>
-        </w:rPr>
-      </w:pPr>
-      <w:r>
-        <w:rPr>
-          <w:rFonts w:ascii="Times New Roman" w:hAnsi="Times New Roman" w:cs="Times New Roman"/>
-          <w:sz w:val="24"/>
-          <w:szCs w:val="24"/>
-        </w:rPr>
-        <w:t>Get a simple canvas working with basic drawing features.</w:t>
-      </w:r>
-    </w:p>
-    <w:p>
-      <w:pPr>
-        <w:pStyle w:val="ListParagraph"/>
-        <w:numPr>
-          <w:ilvl w:val="0"/>
-          <w:numId w:val="1"/>
-        </w:numPr>
-        <w:spacing w:line="480" w:lineRule="auto"/>
-        <w:rPr>
-          <w:rFonts w:ascii="Times New Roman" w:hAnsi="Times New Roman" w:cs="Times New Roman"/>
-          <w:sz w:val="24"/>
-          <w:szCs w:val="24"/>
-        </w:rPr>
-      </w:pPr>
-      <w:r>
-        <w:rPr>
-          <w:rFonts w:ascii="Times New Roman" w:hAnsi="Times New Roman" w:cs="Times New Roman"/>
-          <w:sz w:val="24"/>
-          <w:szCs w:val="24"/>
-        </w:rPr>
-        <w:t>Setting up skeleton database code.</w:t>
-      </w:r>
-    </w:p>
-    <w:p>
-      <w:pPr>
-        <w:pStyle w:val="ListParagraph"/>
-        <w:numPr>
-          <w:ilvl w:val="0"/>
-          <w:numId w:val="1"/>
-        </w:numPr>
-        <w:spacing w:line="480" w:lineRule="auto"/>
-        <w:rPr>
-          <w:rFonts w:ascii="Times New Roman" w:hAnsi="Times New Roman" w:cs="Times New Roman"/>
-          <w:sz w:val="24"/>
-          <w:szCs w:val="24"/>
-        </w:rPr>
-      </w:pPr>
-      <w:r>
-        <w:rPr>
-          <w:rFonts w:ascii="Times New Roman" w:hAnsi="Times New Roman" w:cs="Times New Roman"/>
-          <w:sz w:val="24"/>
-          <w:szCs w:val="24"/>
-        </w:rPr>
-        <w:t>Uploaded an Image onto the canvas.</w:t>
-      </w:r>
-    </w:p>
-    <w:p>
-      <w:pPr>
-        <w:pStyle w:val="ListParagraph"/>
-        <w:numPr>
-          <w:ilvl w:val="0"/>
-          <w:numId w:val="1"/>
-        </w:numPr>
-        <w:spacing w:line="480" w:lineRule="auto"/>
-        <w:rPr>
-          <w:rFonts w:ascii="Times New Roman" w:hAnsi="Times New Roman" w:cs="Times New Roman"/>
-          <w:sz w:val="24"/>
-          <w:szCs w:val="24"/>
-        </w:rPr>
-      </w:pPr>
-      <w:r>
-        <w:rPr>
-          <w:rFonts w:ascii="Times New Roman" w:hAnsi="Times New Roman" w:cs="Times New Roman"/>
-          <w:sz w:val="24"/>
-          <w:szCs w:val="24"/>
-        </w:rPr>
-        <w:t xml:space="preserve">Be able to download the contents of the canvas. </w:t>
-      </w:r>
-    </w:p>
-    <w:p>
-      <w:pPr>
-        <w:pStyle w:val="ListParagraph"/>
-        <w:numPr>
-          <w:ilvl w:val="0"/>
-          <w:numId w:val="1"/>
-        </w:numPr>
-        <w:spacing w:line="480" w:lineRule="auto"/>
-        <w:rPr>
-          <w:rFonts w:ascii="Times New Roman" w:hAnsi="Times New Roman" w:cs="Times New Roman"/>
-          <w:sz w:val="24"/>
-          <w:szCs w:val="24"/>
-        </w:rPr>
-      </w:pPr>
-      <w:r>
-        <w:rPr>
-          <w:rFonts w:ascii="Times New Roman" w:hAnsi="Times New Roman" w:cs="Times New Roman"/>
-          <w:sz w:val="24"/>
-          <w:szCs w:val="24"/>
-        </w:rPr>
-        <w:t>Associate pictures to projects.</w:t>
-      </w:r>
-    </w:p>
-    <w:p>
-      <w:pPr>
-        <w:pStyle w:val="ListParagraph"/>
-        <w:numPr>
-          <w:ilvl w:val="0"/>
-          <w:numId w:val="1"/>
-        </w:numPr>
-        <w:spacing w:line="480" w:lineRule="auto"/>
-        <w:rPr>
-          <w:rFonts w:ascii="Times New Roman" w:hAnsi="Times New Roman" w:cs="Times New Roman"/>
-          <w:sz w:val="24"/>
-          <w:szCs w:val="24"/>
-        </w:rPr>
-      </w:pPr>
-      <w:r>
-        <w:rPr>
-          <w:rFonts w:ascii="Times New Roman" w:hAnsi="Times New Roman" w:cs="Times New Roman"/>
-          <w:sz w:val="24"/>
-          <w:szCs w:val="24"/>
-        </w:rPr>
-        <w:t>Version control and save states.</w:t>
-      </w:r>
-    </w:p>
-    <w:p>
-      <w:pPr>
-        <w:pStyle w:val="ListParagraph"/>
-        <w:numPr>
-          <w:ilvl w:val="0"/>
-          <w:numId w:val="1"/>
-        </w:numPr>
-        <w:spacing w:line="480" w:lineRule="auto"/>
-        <w:rPr>
-          <w:rFonts w:ascii="Times New Roman" w:hAnsi="Times New Roman" w:cs="Times New Roman"/>
-          <w:sz w:val="24"/>
-          <w:szCs w:val="24"/>
-        </w:rPr>
-      </w:pPr>
-      <w:r>
-        <w:rPr>
-          <w:rFonts w:ascii="Times New Roman" w:hAnsi="Times New Roman" w:cs="Times New Roman"/>
-          <w:sz w:val="24"/>
-          <w:szCs w:val="24"/>
-        </w:rPr>
-        <w:t>Picture cropping to match canvas without issues.</w:t>
-      </w:r>
-    </w:p>
-    <w:p>
-      <w:pPr>
-        <w:pStyle w:val="ListParagraph"/>
-        <w:numPr>
-          <w:ilvl w:val="0"/>
-          <w:numId w:val="1"/>
-        </w:numPr>
-        <w:spacing w:line="480" w:lineRule="auto"/>
-        <w:rPr>
-          <w:rFonts w:ascii="Times New Roman" w:hAnsi="Times New Roman" w:cs="Times New Roman"/>
-          <w:sz w:val="24"/>
-          <w:szCs w:val="24"/>
-        </w:rPr>
-      </w:pPr>
-      <w:r>
-        <w:rPr>
-          <w:rFonts w:ascii="Times New Roman" w:hAnsi="Times New Roman" w:cs="Times New Roman"/>
-          <w:sz w:val="24"/>
-          <w:szCs w:val="24"/>
-        </w:rPr>
-        <w:t>A project interface which lets us access multiple canvases.</w:t>
-      </w:r>
-    </w:p>
-    <w:p>
-      <w:pPr>
-        <w:pStyle w:val="ListParagraph"/>
-        <w:numPr>
-          <w:ilvl w:val="0"/>
-          <w:numId w:val="1"/>
-        </w:numPr>
-        <w:spacing w:line="480" w:lineRule="auto"/>
-        <w:rPr>
-          <w:rFonts w:ascii="Times New Roman" w:hAnsi="Times New Roman" w:cs="Times New Roman"/>
-          <w:sz w:val="24"/>
-          <w:szCs w:val="24"/>
-        </w:rPr>
-      </w:pPr>
-      <w:r>
-        <w:rPr>
-          <w:rFonts w:ascii="Times New Roman" w:hAnsi="Times New Roman" w:cs="Times New Roman"/>
-          <w:sz w:val="24"/>
-          <w:szCs w:val="24"/>
-        </w:rPr>
-        <w:t>Making sure project is properly saved through version control and save states.</w:t>
-      </w:r>
-    </w:p>
-    <w:p>
-      <w:pPr>
-        <w:pStyle w:val="ListParagraph"/>
-        <w:numPr>
-          <w:ilvl w:val="0"/>
-          <w:numId w:val="1"/>
-        </w:numPr>
-        <w:spacing w:line="480" w:lineRule="auto"/>
-        <w:rPr>
-          <w:rFonts w:ascii="Times New Roman" w:hAnsi="Times New Roman" w:cs="Times New Roman"/>
-          <w:sz w:val="24"/>
-          <w:szCs w:val="24"/>
-        </w:rPr>
-      </w:pPr>
-      <w:r>
-        <w:rPr>
-          <w:rFonts w:ascii="Times New Roman" w:hAnsi="Times New Roman" w:cs="Times New Roman"/>
-          <w:sz w:val="24"/>
-          <w:szCs w:val="24"/>
-        </w:rPr>
-        <w:t>Properly associating images with the corresponding images.</w:t>
-      </w:r>
-    </w:p>
-    <w:p>
-      <w:pPr>
-        <w:pStyle w:val="ListParagraph"/>
-        <w:numPr>
-          <w:ilvl w:val="0"/>
-          <w:numId w:val="1"/>
-        </w:numPr>
-        <w:spacing w:line="480" w:lineRule="auto"/>
-        <w:rPr>
-          <w:rFonts w:ascii="Times New Roman" w:hAnsi="Times New Roman" w:cs="Times New Roman"/>
-          <w:sz w:val="24"/>
-          <w:szCs w:val="24"/>
-        </w:rPr>
-      </w:pPr>
-      <w:r>
-        <w:rPr>
-          <w:rFonts w:ascii="Times New Roman" w:hAnsi="Times New Roman" w:cs="Times New Roman"/>
-          <w:sz w:val="24"/>
-          <w:szCs w:val="24"/>
-        </w:rPr>
-        <w:t>Being able to save the project image properly with all the images stitched together.</w:t>
-      </w:r>
-    </w:p>
-    <w:p>
-      <w:pPr>
-        <w:pStyle w:val="ListParagraph"/>
-        <w:numPr>
-          <w:ilvl w:val="0"/>
-          <w:numId w:val="1"/>
-        </w:numPr>
-        <w:spacing w:line="480" w:lineRule="auto"/>
-        <w:rPr>
-          <w:rFonts w:ascii="Times New Roman" w:hAnsi="Times New Roman" w:cs="Times New Roman"/>
-          <w:sz w:val="24"/>
-          <w:szCs w:val="24"/>
-        </w:rPr>
-      </w:pPr>
-      <w:r>
-        <w:rPr>
-          <w:rFonts w:ascii="Times New Roman" w:hAnsi="Times New Roman" w:cs="Times New Roman"/>
-          <w:sz w:val="24"/>
-          <w:szCs w:val="24"/>
-        </w:rPr>
-        <w:t>Private and public projects feature.</w:t>
-      </w:r>
-    </w:p>
-    <w:p>
-      <w:pPr>
-        <w:spacing w:line="480" w:lineRule="auto"/>
-        <w:ind w:left="360"/>
-        <w:rPr>
-          <w:rFonts w:ascii="Times New Roman" w:hAnsi="Times New Roman" w:cs="Times New Roman"/>
-          <w:sz w:val="24"/>
-          <w:szCs w:val="24"/>
-        </w:rPr>
-      </w:pPr>
-      <w:r>
-        <w:rPr>
-          <w:rFonts w:ascii="Times New Roman" w:hAnsi="Times New Roman" w:cs="Times New Roman"/>
-          <w:sz w:val="24"/>
-          <w:szCs w:val="24"/>
-        </w:rPr>
-        <w:t>Secondary User Stories:</w:t>
-      </w:r>
-    </w:p>
-    <w:p>
-      <w:pPr>
-        <w:pStyle w:val="ListParagraph"/>
-        <w:numPr>
-          <w:ilvl w:val="0"/>
-          <w:numId w:val="2"/>
-        </w:numPr>
-        <w:spacing w:line="480" w:lineRule="auto"/>
-        <w:rPr>
-          <w:rFonts w:ascii="Times New Roman" w:hAnsi="Times New Roman" w:cs="Times New Roman"/>
-          <w:sz w:val="24"/>
-          <w:szCs w:val="24"/>
-        </w:rPr>
-      </w:pPr>
-      <w:r>
-        <w:rPr>
-          <w:rFonts w:ascii="Times New Roman" w:hAnsi="Times New Roman" w:cs="Times New Roman"/>
-          <w:sz w:val="24"/>
-          <w:szCs w:val="24"/>
-        </w:rPr>
-        <w:t>CSS styling.</w:t>
-      </w:r>
-    </w:p>
-    <w:p>
-      <w:pPr>
-        <w:pStyle w:val="ListParagraph"/>
-        <w:numPr>
-          <w:ilvl w:val="0"/>
-          <w:numId w:val="2"/>
-        </w:numPr>
-        <w:spacing w:line="480" w:lineRule="auto"/>
-        <w:rPr>
-          <w:rFonts w:ascii="Times New Roman" w:hAnsi="Times New Roman" w:cs="Times New Roman"/>
-          <w:sz w:val="24"/>
-          <w:szCs w:val="24"/>
-        </w:rPr>
-      </w:pPr>
-      <w:r>
-        <w:rPr>
-          <w:rFonts w:ascii="Times New Roman" w:hAnsi="Times New Roman" w:cs="Times New Roman"/>
-          <w:sz w:val="24"/>
-          <w:szCs w:val="24"/>
-        </w:rPr>
-        <w:t>Comments section</w:t>
-      </w:r>
-    </w:p>
-    <w:p>
-      <w:pPr>
-        <w:pStyle w:val="ListParagraph"/>
-        <w:numPr>
-          <w:ilvl w:val="0"/>
-          <w:numId w:val="2"/>
-        </w:numPr>
-        <w:spacing w:line="480" w:lineRule="auto"/>
-        <w:rPr>
-          <w:rFonts w:ascii="Times New Roman" w:hAnsi="Times New Roman" w:cs="Times New Roman"/>
-          <w:sz w:val="24"/>
-          <w:szCs w:val="24"/>
-        </w:rPr>
-      </w:pPr>
-      <w:r>
-        <w:rPr>
-          <w:rFonts w:ascii="Times New Roman" w:hAnsi="Times New Roman" w:cs="Times New Roman"/>
-          <w:sz w:val="24"/>
-          <w:szCs w:val="24"/>
-        </w:rPr>
-        <w:t>Project Thumbnails</w:t>
-      </w:r>
-    </w:p>
-    <w:p>
-      <w:pPr>
-        <w:pStyle w:val="ListParagraph"/>
-        <w:numPr>
-          <w:ilvl w:val="0"/>
-          <w:numId w:val="2"/>
-        </w:numPr>
-        <w:spacing w:line="480" w:lineRule="auto"/>
-        <w:rPr>
-          <w:rFonts w:ascii="Times New Roman" w:hAnsi="Times New Roman" w:cs="Times New Roman"/>
-          <w:sz w:val="24"/>
-          <w:szCs w:val="24"/>
-        </w:rPr>
-      </w:pPr>
-      <w:r>
-        <w:rPr>
-          <w:rFonts w:ascii="Times New Roman" w:hAnsi="Times New Roman" w:cs="Times New Roman"/>
-          <w:sz w:val="24"/>
-          <w:szCs w:val="24"/>
-        </w:rPr>
-        <w:t>Brush slider, color picker and Eraser.</w:t>
+      <w:r>
+        <w:rPr>
+          <w:rFonts w:ascii="Times New Roman" w:hAnsi="Times New Roman" w:cs="Times New Roman"/>
+          <w:sz w:val="24"/>
+          <w:szCs w:val="24"/>
+        </w:rPr>
+        <w:t>pts</w:t>
       </w:r>
     </w:p>
     <w:p>

</xml_diff>